<commit_message>
alguns casos d'us descrits
</commit_message>
<xml_diff>
--- a/Documentació/entrega1.docx
+++ b/Documentació/entrega1.docx
@@ -285,16 +285,24 @@
       </w:pPr>
       <w:r>
         <w:rPr>
-          <w:rFonts w:ascii="Calibri" w:hAnsi="Calibri" w:cs="Calibri"/>
           <w:noProof/>
-          <w:color w:val="000000"/>
+          <w:sz w:val="24"/>
+          <w:szCs w:val="24"/>
           <w:lang w:eastAsia="ca-ES"/>
         </w:rPr>
         <w:drawing>
-          <wp:inline distT="0" distB="0" distL="0" distR="0">
-            <wp:extent cx="5400040" cy="7185103"/>
+          <wp:anchor distT="0" distB="0" distL="114300" distR="114300" simplePos="0" relativeHeight="251659264" behindDoc="0" locked="0" layoutInCell="1" allowOverlap="1">
+            <wp:simplePos x="0" y="0"/>
+            <wp:positionH relativeFrom="column">
+              <wp:posOffset>0</wp:posOffset>
+            </wp:positionH>
+            <wp:positionV relativeFrom="paragraph">
+              <wp:posOffset>304800</wp:posOffset>
+            </wp:positionV>
+            <wp:extent cx="5608320" cy="7451090"/>
             <wp:effectExtent l="0" t="0" r="0" b="0"/>
-            <wp:docPr id="1" name="Imagen 1" descr="https://lh6.googleusercontent.com/z7rCyoDQLIZhYpVVM_U5Slrapxw3Faz1Y1O80ZhKCoegWQgpIuZlHMUHzbO0_54N3boH_2dCgjbUCCUUpV7sg7TNx6X1VJqsrMtQxcCBoa1ZzHu3MxwTFgQLZpmATYLjHA3fXRhT"/>
+            <wp:wrapSquare wrapText="bothSides"/>
+            <wp:docPr id="2" name="Imagen 2" descr="C:\Users\Andrea\Downloads\casos d'ús.png"/>
             <wp:cNvGraphicFramePr>
               <a:graphicFrameLocks xmlns:a="http://schemas.openxmlformats.org/drawingml/2006/main" noChangeAspect="1"/>
             </wp:cNvGraphicFramePr>
@@ -302,7 +310,7 @@
               <a:graphicData uri="http://schemas.openxmlformats.org/drawingml/2006/picture">
                 <pic:pic xmlns:pic="http://schemas.openxmlformats.org/drawingml/2006/picture">
                   <pic:nvPicPr>
-                    <pic:cNvPr id="0" name="Picture 1" descr="https://lh6.googleusercontent.com/z7rCyoDQLIZhYpVVM_U5Slrapxw3Faz1Y1O80ZhKCoegWQgpIuZlHMUHzbO0_54N3boH_2dCgjbUCCUUpV7sg7TNx6X1VJqsrMtQxcCBoa1ZzHu3MxwTFgQLZpmATYLjHA3fXRhT"/>
+                    <pic:cNvPr id="0" name="Picture 2" descr="C:\Users\Andrea\Downloads\casos d'ús.png"/>
                     <pic:cNvPicPr>
                       <a:picLocks noChangeAspect="1" noChangeArrowheads="1"/>
                     </pic:cNvPicPr>
@@ -323,7 +331,7 @@
                   <pic:spPr bwMode="auto">
                     <a:xfrm>
                       <a:off x="0" y="0"/>
-                      <a:ext cx="5400040" cy="7185103"/>
+                      <a:ext cx="5608320" cy="7451090"/>
                     </a:xfrm>
                     <a:prstGeom prst="rect">
                       <a:avLst/>
@@ -336,7 +344,13 @@
                 </pic:pic>
               </a:graphicData>
             </a:graphic>
-          </wp:inline>
+            <wp14:sizeRelH relativeFrom="page">
+              <wp14:pctWidth>0</wp14:pctWidth>
+            </wp14:sizeRelH>
+            <wp14:sizeRelV relativeFrom="page">
+              <wp14:pctHeight>0</wp14:pctHeight>
+            </wp14:sizeRelV>
+          </wp:anchor>
         </w:drawing>
       </w:r>
     </w:p>
@@ -346,6 +360,7 @@
         <w:jc w:val="both"/>
       </w:pPr>
       <w:r>
+        <w:lastRenderedPageBreak/>
         <w:t>1.2 Descripció</w:t>
       </w:r>
     </w:p>
@@ -395,15 +410,7 @@
           <w:sz w:val="24"/>
           <w:szCs w:val="24"/>
         </w:rPr>
-        <w:t xml:space="preserve">, seleccionar un i modificar-lo, consultar-lo o eliminar-lo; i també permet crear </w:t>
-      </w:r>
-      <w:r>
-        <w:rPr>
-          <w:sz w:val="24"/>
-          <w:szCs w:val="24"/>
-        </w:rPr>
-        <w:lastRenderedPageBreak/>
-        <w:t>o carregar un nou període</w:t>
+        <w:t>, seleccionar un i modificar-lo, consultar-lo o eliminar-lo; i també permet crear o carregar un nou període</w:t>
       </w:r>
       <w:r>
         <w:rPr>
@@ -466,16 +473,7 @@
           <w:sz w:val="24"/>
           <w:szCs w:val="24"/>
         </w:rPr>
-        <w:t xml:space="preserve">r: Ja existeix un període amb aquestes dates: canviar-les o </w:t>
-      </w:r>
-      <w:bookmarkStart w:id="0" w:name="_GoBack"/>
-      <w:bookmarkEnd w:id="0"/>
-      <w:r>
-        <w:rPr>
-          <w:sz w:val="24"/>
-          <w:szCs w:val="24"/>
-        </w:rPr>
-        <w:t>abandonar.</w:t>
+        <w:t>r: Ja existeix un període amb aquestes dates: canviar-les o abandonar.</w:t>
       </w:r>
     </w:p>
     <w:p>
@@ -503,6 +501,13 @@
           <w:sz w:val="24"/>
           <w:szCs w:val="24"/>
         </w:rPr>
+        <w:t>s</w:t>
+      </w:r>
+      <w:r>
+        <w:rPr>
+          <w:sz w:val="24"/>
+          <w:szCs w:val="24"/>
+        </w:rPr>
         <w:t xml:space="preserve">: l’usuari haurà de seleccionar l’arxiu que desitja utilitzar, on haurà de contenir </w:t>
       </w:r>
       <w:r>
@@ -510,14 +515,56 @@
           <w:sz w:val="24"/>
           <w:szCs w:val="24"/>
         </w:rPr>
-        <w:t xml:space="preserve">la data d’inici i data final en el format requerit. El sistema llegeix l’arxiu, valida els valors </w:t>
-      </w:r>
-      <w:r>
-        <w:rPr>
-          <w:sz w:val="24"/>
-          <w:szCs w:val="24"/>
-        </w:rPr>
-        <w:t>i coherència de dades, i els registra.</w:t>
+        <w:t>la data d’inici i data final en el format requerit</w:t>
+      </w:r>
+      <w:r>
+        <w:rPr>
+          <w:sz w:val="24"/>
+          <w:szCs w:val="24"/>
+        </w:rPr>
+        <w:t>, pot tenir més d’un període</w:t>
+      </w:r>
+      <w:r>
+        <w:rPr>
+          <w:sz w:val="24"/>
+          <w:szCs w:val="24"/>
+        </w:rPr>
+        <w:t xml:space="preserve">. El sistema llegeix l’arxiu, valida els valors i coherència de dades, i </w:t>
+      </w:r>
+      <w:r>
+        <w:rPr>
+          <w:sz w:val="24"/>
+          <w:szCs w:val="24"/>
+        </w:rPr>
+        <w:t xml:space="preserve">els </w:t>
+      </w:r>
+      <w:r>
+        <w:rPr>
+          <w:sz w:val="24"/>
+          <w:szCs w:val="24"/>
+        </w:rPr>
+        <w:t>registra</w:t>
+      </w:r>
+      <w:r>
+        <w:rPr>
+          <w:sz w:val="24"/>
+          <w:szCs w:val="24"/>
+        </w:rPr>
+        <w:t>, creant</w:t>
+      </w:r>
+      <w:r>
+        <w:rPr>
+          <w:sz w:val="24"/>
+          <w:szCs w:val="24"/>
+        </w:rPr>
+        <w:t xml:space="preserve"> tants períodes com contingui l’arxiu</w:t>
+      </w:r>
+      <w:r>
+        <w:rPr>
+          <w:sz w:val="24"/>
+          <w:szCs w:val="24"/>
+        </w:rPr>
+        <w:t>.</w:t>
       </w:r>
     </w:p>
     <w:p>
@@ -538,14 +585,7 @@
           <w:sz w:val="24"/>
           <w:szCs w:val="24"/>
         </w:rPr>
-        <w:t>Error: Ja existeix un període amb aquestes dates: canviar-les o abandonar</w:t>
-      </w:r>
-      <w:r>
-        <w:rPr>
-          <w:sz w:val="24"/>
-          <w:szCs w:val="24"/>
-        </w:rPr>
-        <w:t>.</w:t>
+        <w:t>Error: Ja existeix un període amb aquestes dates: canviar-les o abandonar.</w:t>
       </w:r>
     </w:p>
     <w:p>
@@ -575,6 +615,13 @@
         </w:rPr>
         <w:t>: l’usuari veu els valors que conté actualment el període i permet introduir una nova data d’inici i/ data final.</w:t>
       </w:r>
+      <w:r>
+        <w:rPr>
+          <w:sz w:val="24"/>
+          <w:szCs w:val="24"/>
+        </w:rPr>
+        <w:t xml:space="preserve"> El sistema valida els nous valors i coherència de les dades, i els modifica.</w:t>
+      </w:r>
     </w:p>
     <w:p>
       <w:pPr>
@@ -594,23 +641,28 @@
           <w:sz w:val="24"/>
           <w:szCs w:val="24"/>
         </w:rPr>
-        <w:t xml:space="preserve">Errors: la nova data d’inici és posterior a la data final </w:t>
-      </w:r>
-      <w:proofErr w:type="spellStart"/>
-      <w:r>
-        <w:rPr>
-          <w:sz w:val="24"/>
-          <w:szCs w:val="24"/>
-        </w:rPr>
-        <w:t>exitent</w:t>
-      </w:r>
-      <w:proofErr w:type="spellEnd"/>
-      <w:r>
-        <w:rPr>
-          <w:sz w:val="24"/>
-          <w:szCs w:val="24"/>
-        </w:rPr>
-        <w:t>: canviar la data d’inici, modificar la data final o abandonar.</w:t>
+        <w:t xml:space="preserve">Error: la nova data d’inici és posterior a la data final </w:t>
+      </w:r>
+      <w:r>
+        <w:rPr>
+          <w:sz w:val="24"/>
+          <w:szCs w:val="24"/>
+        </w:rPr>
+        <w:t>exi</w:t>
+      </w:r>
+      <w:r>
+        <w:rPr>
+          <w:sz w:val="24"/>
+          <w:szCs w:val="24"/>
+        </w:rPr>
+        <w:t>s</w:t>
+      </w:r>
+      <w:r>
+        <w:rPr>
+          <w:sz w:val="24"/>
+          <w:szCs w:val="24"/>
+        </w:rPr>
+        <w:t>tent: canviar la data d’inici, modificar la data final o abandonar.</w:t>
       </w:r>
     </w:p>
     <w:p>
@@ -638,7 +690,7 @@
       <w:pPr>
         <w:pStyle w:val="Prrafodelista"/>
         <w:numPr>
-          <w:ilvl w:val="0"/>
+          <w:ilvl w:val="1"/>
           <w:numId w:val="8"/>
         </w:numPr>
         <w:jc w:val="both"/>
@@ -652,14 +704,7 @@
           <w:sz w:val="24"/>
           <w:szCs w:val="24"/>
         </w:rPr>
-        <w:t>Consultar període</w:t>
-      </w:r>
-      <w:r>
-        <w:rPr>
-          <w:sz w:val="24"/>
-          <w:szCs w:val="24"/>
-        </w:rPr>
-        <w:t>: l’usuari visualitza les dates d’inici i final del període.</w:t>
+        <w:t>Error: les noves dates d’inici i data fi coincideixen amb un període ja existent: canviar-les o abandonar.</w:t>
       </w:r>
     </w:p>
     <w:p>
@@ -680,6 +725,34 @@
           <w:sz w:val="24"/>
           <w:szCs w:val="24"/>
         </w:rPr>
+        <w:t>Consultar període</w:t>
+      </w:r>
+      <w:r>
+        <w:rPr>
+          <w:sz w:val="24"/>
+          <w:szCs w:val="24"/>
+        </w:rPr>
+        <w:t>: l’usuari visualitza les dates d’inici i final del període.</w:t>
+      </w:r>
+    </w:p>
+    <w:p>
+      <w:pPr>
+        <w:pStyle w:val="Prrafodelista"/>
+        <w:numPr>
+          <w:ilvl w:val="0"/>
+          <w:numId w:val="8"/>
+        </w:numPr>
+        <w:jc w:val="both"/>
+        <w:rPr>
+          <w:sz w:val="24"/>
+          <w:szCs w:val="24"/>
+        </w:rPr>
+      </w:pPr>
+      <w:r>
+        <w:rPr>
+          <w:sz w:val="24"/>
+          <w:szCs w:val="24"/>
+        </w:rPr>
         <w:t>Eliminar període</w:t>
       </w:r>
       <w:r>
@@ -687,7 +760,21 @@
           <w:sz w:val="24"/>
           <w:szCs w:val="24"/>
         </w:rPr>
-        <w:t>: l’usuari veu el botó d’eliminar, abans d’eliminar totalment el període ha d’indicar que està segur de voler eliminar-lo avisant que es un canvi irreversible. El sistema elimina el període.</w:t>
+        <w:t xml:space="preserve">: l’usuari veu el botó d’eliminar, abans d’eliminar totalment el període ha d’indicar que està segur de voler eliminar-lo avisant que </w:t>
+      </w:r>
+      <w:r>
+        <w:rPr>
+          <w:sz w:val="24"/>
+          <w:szCs w:val="24"/>
+        </w:rPr>
+        <w:t>é</w:t>
+      </w:r>
+      <w:r>
+        <w:rPr>
+          <w:sz w:val="24"/>
+          <w:szCs w:val="24"/>
+        </w:rPr>
+        <w:t>s un canvi irreversible. El sistema elimina el període.</w:t>
       </w:r>
     </w:p>
     <w:p>
@@ -715,126 +802,7 @@
           <w:sz w:val="24"/>
           <w:szCs w:val="24"/>
         </w:rPr>
-        <w:t>Comportament: permet a l’usuari visualitzar</w:t>
-      </w:r>
-      <w:r>
-        <w:rPr>
-          <w:sz w:val="24"/>
-          <w:szCs w:val="24"/>
-        </w:rPr>
-        <w:t xml:space="preserve"> </w:t>
-      </w:r>
-      <w:r>
-        <w:rPr>
-          <w:sz w:val="24"/>
-          <w:szCs w:val="24"/>
-        </w:rPr>
-        <w:t xml:space="preserve">les aules </w:t>
-      </w:r>
-      <w:r>
-        <w:rPr>
-          <w:sz w:val="24"/>
-          <w:szCs w:val="24"/>
-        </w:rPr>
-        <w:t>crea</w:t>
-      </w:r>
-      <w:r>
-        <w:rPr>
-          <w:sz w:val="24"/>
-          <w:szCs w:val="24"/>
-        </w:rPr>
-        <w:t>des</w:t>
-      </w:r>
-      <w:r>
-        <w:rPr>
-          <w:sz w:val="24"/>
-          <w:szCs w:val="24"/>
-        </w:rPr>
-        <w:t xml:space="preserve"> fins al moment, seleccionar un</w:t>
-      </w:r>
-      <w:r>
-        <w:rPr>
-          <w:sz w:val="24"/>
-          <w:szCs w:val="24"/>
-        </w:rPr>
-        <w:t>a</w:t>
-      </w:r>
-      <w:r>
-        <w:rPr>
-          <w:sz w:val="24"/>
-          <w:szCs w:val="24"/>
-        </w:rPr>
-        <w:t xml:space="preserve"> i modificar-l</w:t>
-      </w:r>
-      <w:r>
-        <w:rPr>
-          <w:sz w:val="24"/>
-          <w:szCs w:val="24"/>
-        </w:rPr>
-        <w:t>a</w:t>
-      </w:r>
-      <w:r>
-        <w:rPr>
-          <w:sz w:val="24"/>
-          <w:szCs w:val="24"/>
-        </w:rPr>
-        <w:t>, consultar-l</w:t>
-      </w:r>
-      <w:r>
-        <w:rPr>
-          <w:sz w:val="24"/>
-          <w:szCs w:val="24"/>
-        </w:rPr>
-        <w:t>a o eliminar-la</w:t>
-      </w:r>
-      <w:r>
-        <w:rPr>
-          <w:sz w:val="24"/>
-          <w:szCs w:val="24"/>
-        </w:rPr>
-        <w:t>; i t</w:t>
-      </w:r>
-      <w:r>
-        <w:rPr>
-          <w:sz w:val="24"/>
-          <w:szCs w:val="24"/>
-        </w:rPr>
-        <w:t>ambé permet crear o carregar una nova aula. Si no hi ha cap generada</w:t>
-      </w:r>
-      <w:r>
-        <w:rPr>
-          <w:sz w:val="24"/>
-          <w:szCs w:val="24"/>
-        </w:rPr>
-        <w:t>, mostra directament l</w:t>
-      </w:r>
-      <w:r>
-        <w:rPr>
-          <w:sz w:val="24"/>
-          <w:szCs w:val="24"/>
-        </w:rPr>
-        <w:t xml:space="preserve">’opció de crear una nova aula </w:t>
-      </w:r>
-      <w:r>
-        <w:rPr>
-          <w:sz w:val="24"/>
-          <w:szCs w:val="24"/>
-        </w:rPr>
-        <w:t>o carregar-ne un</w:t>
-      </w:r>
-      <w:r>
-        <w:rPr>
-          <w:sz w:val="24"/>
-          <w:szCs w:val="24"/>
-        </w:rPr>
-        <w:t>a</w:t>
-      </w:r>
-      <w:r>
-        <w:rPr>
-          <w:sz w:val="24"/>
-          <w:szCs w:val="24"/>
-        </w:rPr>
-        <w:t xml:space="preserve">. </w:t>
+        <w:t xml:space="preserve">Comportament: permet a l’usuari visualitzar les aules creades fins al moment, seleccionar una i modificar-la, consultar-la o eliminar-la; i també permet crear o carregar una nova aula. Si no hi ha cap generada, mostra directament l’opció de crear una nova aula o carregar-ne una. </w:t>
       </w:r>
     </w:p>
     <w:p>
@@ -978,38 +946,568 @@
           <w:sz w:val="24"/>
           <w:szCs w:val="24"/>
         </w:rPr>
-        <w:t xml:space="preserve">permet a l’usuari visualitzar les </w:t>
-      </w:r>
-      <w:r>
-        <w:rPr>
-          <w:sz w:val="24"/>
-          <w:szCs w:val="24"/>
-        </w:rPr>
-        <w:t>assignatures</w:t>
-      </w:r>
-      <w:r>
-        <w:rPr>
-          <w:sz w:val="24"/>
-          <w:szCs w:val="24"/>
-        </w:rPr>
-        <w:t xml:space="preserve"> creades fins al moment, seleccionar una i modificar-la, consultar-la o eliminar-la; i també permet crear o carregar una nova </w:t>
-      </w:r>
-      <w:r>
-        <w:rPr>
-          <w:sz w:val="24"/>
-          <w:szCs w:val="24"/>
-        </w:rPr>
-        <w:t>assignatura</w:t>
-      </w:r>
-      <w:r>
-        <w:rPr>
-          <w:sz w:val="24"/>
-          <w:szCs w:val="24"/>
-        </w:rPr>
-        <w:t xml:space="preserve">. Si no hi ha cap generada, mostra directament l’opció de crear una nova aula o carregar-ne una. </w:t>
-      </w:r>
-    </w:p>
-    <w:p/>
+        <w:t xml:space="preserve">permet a l’usuari visualitzar les assignatures creades fins al moment, seleccionar una i modificar-la, consultar-la o eliminar-la; i també permet crear o carregar una nova assignatura. Si no hi ha cap generada, mostra directament l’opció de crear una nova aula </w:t>
+      </w:r>
+      <w:r>
+        <w:rPr>
+          <w:sz w:val="24"/>
+          <w:szCs w:val="24"/>
+        </w:rPr>
+        <w:t>o carregar un arxiu</w:t>
+      </w:r>
+      <w:r>
+        <w:rPr>
+          <w:sz w:val="24"/>
+          <w:szCs w:val="24"/>
+        </w:rPr>
+        <w:t xml:space="preserve">. </w:t>
+      </w:r>
+    </w:p>
+    <w:p>
+      <w:pPr>
+        <w:pStyle w:val="Prrafodelista"/>
+        <w:numPr>
+          <w:ilvl w:val="0"/>
+          <w:numId w:val="8"/>
+        </w:numPr>
+        <w:jc w:val="both"/>
+        <w:rPr>
+          <w:sz w:val="24"/>
+          <w:szCs w:val="24"/>
+        </w:rPr>
+      </w:pPr>
+      <w:r>
+        <w:rPr>
+          <w:sz w:val="24"/>
+          <w:szCs w:val="24"/>
+        </w:rPr>
+        <w:t xml:space="preserve">Crear assignatura: </w:t>
+      </w:r>
+      <w:r>
+        <w:rPr>
+          <w:sz w:val="24"/>
+          <w:szCs w:val="24"/>
+        </w:rPr>
+        <w:t xml:space="preserve"> l’usuari haurà d’introduir els pa</w:t>
+      </w:r>
+      <w:r>
+        <w:rPr>
+          <w:sz w:val="24"/>
+          <w:szCs w:val="24"/>
+        </w:rPr>
+        <w:t xml:space="preserve">ràmetres necessaris per crear una assignatura: nom, nombre d’alumnes totals, el nombre de grups de teoria, el nombre de subgrups per </w:t>
+      </w:r>
+      <w:r>
+        <w:rPr>
+          <w:sz w:val="24"/>
+          <w:szCs w:val="24"/>
+        </w:rPr>
+        <w:t>grup de</w:t>
+      </w:r>
+      <w:r>
+        <w:rPr>
+          <w:sz w:val="24"/>
+          <w:szCs w:val="24"/>
+        </w:rPr>
+        <w:t xml:space="preserve"> teoria, </w:t>
+      </w:r>
+      <w:r>
+        <w:rPr>
+          <w:sz w:val="24"/>
+          <w:szCs w:val="24"/>
+        </w:rPr>
+        <w:t>quadrimestres</w:t>
+      </w:r>
+      <w:r>
+        <w:rPr>
+          <w:sz w:val="24"/>
+          <w:szCs w:val="24"/>
+        </w:rPr>
+        <w:t xml:space="preserve"> que estarà disponible (menú de selecció múltiple de Q1 i Q2) i nivell dins del pla d’estudi (menú de selecció única: fase inicial, fase obligatòria i especialitat)</w:t>
+      </w:r>
+      <w:r>
+        <w:rPr>
+          <w:sz w:val="24"/>
+          <w:szCs w:val="24"/>
+        </w:rPr>
+        <w:t>. Haurà d’indicar per les classes de teoria: hores setmanals i si necessita projector</w:t>
+      </w:r>
+      <w:r>
+        <w:rPr>
+          <w:sz w:val="24"/>
+          <w:szCs w:val="24"/>
+        </w:rPr>
+        <w:t>.</w:t>
+      </w:r>
+      <w:r>
+        <w:rPr>
+          <w:sz w:val="24"/>
+          <w:szCs w:val="24"/>
+        </w:rPr>
+        <w:t xml:space="preserve"> </w:t>
+      </w:r>
+      <w:r>
+        <w:rPr>
+          <w:sz w:val="24"/>
+          <w:szCs w:val="24"/>
+        </w:rPr>
+        <w:t>També per les classes de laboratori haurà d’introduir: nombre d’hores setmanals, quantitat de laboratoris i què necessiten les aules (menú de selecció múltiple: projector,</w:t>
+      </w:r>
+      <w:r>
+        <w:rPr>
+          <w:sz w:val="24"/>
+          <w:szCs w:val="24"/>
+        </w:rPr>
+        <w:t xml:space="preserve"> </w:t>
+      </w:r>
+      <w:proofErr w:type="spellStart"/>
+      <w:r>
+        <w:rPr>
+          <w:sz w:val="24"/>
+          <w:szCs w:val="24"/>
+        </w:rPr>
+        <w:t>Ubuntu</w:t>
+      </w:r>
+      <w:proofErr w:type="spellEnd"/>
+      <w:r>
+        <w:rPr>
+          <w:sz w:val="24"/>
+          <w:szCs w:val="24"/>
+        </w:rPr>
+        <w:t xml:space="preserve">, Linux/Windows, física, </w:t>
+      </w:r>
+      <w:proofErr w:type="spellStart"/>
+      <w:r>
+        <w:rPr>
+          <w:sz w:val="24"/>
+          <w:szCs w:val="24"/>
+        </w:rPr>
+        <w:t>embeded</w:t>
+      </w:r>
+      <w:proofErr w:type="spellEnd"/>
+      <w:r>
+        <w:rPr>
+          <w:sz w:val="24"/>
+          <w:szCs w:val="24"/>
+        </w:rPr>
+        <w:t>, xarxes</w:t>
+      </w:r>
+      <w:r>
+        <w:rPr>
+          <w:sz w:val="24"/>
+          <w:szCs w:val="24"/>
+        </w:rPr>
+        <w:t>)</w:t>
+      </w:r>
+      <w:r>
+        <w:rPr>
+          <w:sz w:val="24"/>
+          <w:szCs w:val="24"/>
+        </w:rPr>
+        <w:t>.</w:t>
+      </w:r>
+      <w:r>
+        <w:rPr>
+          <w:sz w:val="24"/>
+          <w:szCs w:val="24"/>
+        </w:rPr>
+        <w:t xml:space="preserve"> El sistema valida valors i coherència de dades, i els registra.</w:t>
+      </w:r>
+    </w:p>
+    <w:p>
+      <w:pPr>
+        <w:pStyle w:val="Prrafodelista"/>
+        <w:numPr>
+          <w:ilvl w:val="1"/>
+          <w:numId w:val="8"/>
+        </w:numPr>
+        <w:jc w:val="both"/>
+        <w:rPr>
+          <w:sz w:val="24"/>
+          <w:szCs w:val="24"/>
+        </w:rPr>
+      </w:pPr>
+      <w:r>
+        <w:rPr>
+          <w:sz w:val="24"/>
+          <w:szCs w:val="24"/>
+        </w:rPr>
+        <w:t>Error: J</w:t>
+      </w:r>
+      <w:r>
+        <w:rPr>
+          <w:sz w:val="24"/>
+          <w:szCs w:val="24"/>
+        </w:rPr>
+        <w:t xml:space="preserve">a existeix una assignatura </w:t>
+      </w:r>
+      <w:r>
+        <w:rPr>
+          <w:sz w:val="24"/>
+          <w:szCs w:val="24"/>
+        </w:rPr>
+        <w:t xml:space="preserve">amb </w:t>
+      </w:r>
+      <w:r>
+        <w:rPr>
+          <w:sz w:val="24"/>
+          <w:szCs w:val="24"/>
+        </w:rPr>
+        <w:t>aquest nom</w:t>
+      </w:r>
+      <w:r>
+        <w:rPr>
+          <w:sz w:val="24"/>
+          <w:szCs w:val="24"/>
+        </w:rPr>
+        <w:t xml:space="preserve">: </w:t>
+      </w:r>
+      <w:r>
+        <w:rPr>
+          <w:sz w:val="24"/>
+          <w:szCs w:val="24"/>
+        </w:rPr>
+        <w:t>canviar-lo</w:t>
+      </w:r>
+      <w:r>
+        <w:rPr>
+          <w:sz w:val="24"/>
+          <w:szCs w:val="24"/>
+        </w:rPr>
+        <w:t xml:space="preserve"> o abandonar.</w:t>
+      </w:r>
+    </w:p>
+    <w:p>
+      <w:pPr>
+        <w:pStyle w:val="Prrafodelista"/>
+        <w:numPr>
+          <w:ilvl w:val="0"/>
+          <w:numId w:val="8"/>
+        </w:numPr>
+        <w:jc w:val="both"/>
+        <w:rPr>
+          <w:sz w:val="24"/>
+          <w:szCs w:val="24"/>
+        </w:rPr>
+      </w:pPr>
+      <w:r>
+        <w:rPr>
+          <w:sz w:val="24"/>
+          <w:szCs w:val="24"/>
+        </w:rPr>
+        <w:t>C</w:t>
+      </w:r>
+      <w:r>
+        <w:rPr>
+          <w:sz w:val="24"/>
+          <w:szCs w:val="24"/>
+        </w:rPr>
+        <w:t>arregar assignatures</w:t>
+      </w:r>
+      <w:r>
+        <w:rPr>
+          <w:sz w:val="24"/>
+          <w:szCs w:val="24"/>
+        </w:rPr>
+        <w:t xml:space="preserve">: </w:t>
+      </w:r>
+      <w:r>
+        <w:rPr>
+          <w:sz w:val="24"/>
+          <w:szCs w:val="24"/>
+        </w:rPr>
+        <w:t xml:space="preserve">l’usuari </w:t>
+      </w:r>
+      <w:r>
+        <w:rPr>
+          <w:sz w:val="24"/>
+          <w:szCs w:val="24"/>
+        </w:rPr>
+        <w:t xml:space="preserve">haurà de seleccionar l’arxiu que desitja utilitzar, on haurà de contenir </w:t>
+      </w:r>
+      <w:r>
+        <w:rPr>
+          <w:sz w:val="24"/>
+          <w:szCs w:val="24"/>
+        </w:rPr>
+        <w:t>el non, nombre d’assignatures, nombre de grups de teoria, nombre de subgrups per grup de teoria, quadrimestres disponible i nivell dins del pla d’estudis</w:t>
+      </w:r>
+      <w:r>
+        <w:rPr>
+          <w:sz w:val="24"/>
+          <w:szCs w:val="24"/>
+        </w:rPr>
+        <w:t>; la informació requerida per les classes de teoria: hores setmanals i si necessita projector; i la informació de les classes de laboratori: hores setman</w:t>
+      </w:r>
+      <w:r>
+        <w:rPr>
+          <w:sz w:val="24"/>
+          <w:szCs w:val="24"/>
+        </w:rPr>
+        <w:t xml:space="preserve">als, quantitat de laboratoris </w:t>
+      </w:r>
+      <w:r>
+        <w:rPr>
+          <w:sz w:val="24"/>
+          <w:szCs w:val="24"/>
+        </w:rPr>
+        <w:t>i necessitats de l’aula. Tota aquesta informació haurà d’estar</w:t>
+      </w:r>
+      <w:r>
+        <w:rPr>
+          <w:sz w:val="24"/>
+          <w:szCs w:val="24"/>
+        </w:rPr>
+        <w:t xml:space="preserve"> en el format requerit</w:t>
+      </w:r>
+      <w:r>
+        <w:rPr>
+          <w:sz w:val="24"/>
+          <w:szCs w:val="24"/>
+        </w:rPr>
+        <w:t>; pot tenir més d’una assignatura</w:t>
+      </w:r>
+      <w:r>
+        <w:rPr>
+          <w:sz w:val="24"/>
+          <w:szCs w:val="24"/>
+        </w:rPr>
+        <w:t>. El sistema llegeix l’arxiu, valida els valors i coherència de dades, i els registra</w:t>
+      </w:r>
+      <w:r>
+        <w:rPr>
+          <w:sz w:val="24"/>
+          <w:szCs w:val="24"/>
+        </w:rPr>
+        <w:t>, creant tantes assignatures com contingui l’arxiu</w:t>
+      </w:r>
+      <w:r>
+        <w:rPr>
+          <w:sz w:val="24"/>
+          <w:szCs w:val="24"/>
+        </w:rPr>
+        <w:t>.</w:t>
+      </w:r>
+    </w:p>
+    <w:p>
+      <w:pPr>
+        <w:pStyle w:val="Prrafodelista"/>
+        <w:numPr>
+          <w:ilvl w:val="1"/>
+          <w:numId w:val="8"/>
+        </w:numPr>
+        <w:jc w:val="both"/>
+        <w:rPr>
+          <w:sz w:val="24"/>
+          <w:szCs w:val="24"/>
+        </w:rPr>
+      </w:pPr>
+      <w:r>
+        <w:rPr>
+          <w:sz w:val="24"/>
+          <w:szCs w:val="24"/>
+        </w:rPr>
+        <w:t>Error: J</w:t>
+      </w:r>
+      <w:r>
+        <w:rPr>
+          <w:sz w:val="24"/>
+          <w:szCs w:val="24"/>
+        </w:rPr>
+        <w:t xml:space="preserve">a existeix alguna assignatura </w:t>
+      </w:r>
+      <w:r>
+        <w:rPr>
+          <w:sz w:val="24"/>
+          <w:szCs w:val="24"/>
+        </w:rPr>
+        <w:t xml:space="preserve">amb </w:t>
+      </w:r>
+      <w:r>
+        <w:rPr>
+          <w:sz w:val="24"/>
+          <w:szCs w:val="24"/>
+        </w:rPr>
+        <w:t>un dels noms especificats</w:t>
+      </w:r>
+      <w:r>
+        <w:rPr>
+          <w:sz w:val="24"/>
+          <w:szCs w:val="24"/>
+        </w:rPr>
+        <w:t xml:space="preserve">: </w:t>
+      </w:r>
+      <w:r>
+        <w:rPr>
+          <w:sz w:val="24"/>
+          <w:szCs w:val="24"/>
+        </w:rPr>
+        <w:t>canviar-lo</w:t>
+      </w:r>
+      <w:r>
+        <w:rPr>
+          <w:sz w:val="24"/>
+          <w:szCs w:val="24"/>
+        </w:rPr>
+        <w:t xml:space="preserve"> o abandonar.</w:t>
+      </w:r>
+    </w:p>
+    <w:p>
+      <w:pPr>
+        <w:pStyle w:val="Prrafodelista"/>
+        <w:numPr>
+          <w:ilvl w:val="0"/>
+          <w:numId w:val="8"/>
+        </w:numPr>
+        <w:jc w:val="both"/>
+        <w:rPr>
+          <w:sz w:val="24"/>
+          <w:szCs w:val="24"/>
+        </w:rPr>
+      </w:pPr>
+      <w:r>
+        <w:rPr>
+          <w:sz w:val="24"/>
+          <w:szCs w:val="24"/>
+        </w:rPr>
+        <w:t>Modificar assignatur</w:t>
+      </w:r>
+      <w:r>
+        <w:rPr>
+          <w:sz w:val="24"/>
+          <w:szCs w:val="24"/>
+        </w:rPr>
+        <w:t xml:space="preserve">a: </w:t>
+      </w:r>
+      <w:r>
+        <w:rPr>
+          <w:sz w:val="24"/>
+          <w:szCs w:val="24"/>
+        </w:rPr>
+        <w:t xml:space="preserve"> l’usuari veu els valors que c</w:t>
+      </w:r>
+      <w:r>
+        <w:rPr>
+          <w:sz w:val="24"/>
+          <w:szCs w:val="24"/>
+        </w:rPr>
+        <w:t xml:space="preserve">onté actualment l’assignatura </w:t>
+      </w:r>
+      <w:r>
+        <w:rPr>
+          <w:sz w:val="24"/>
+          <w:szCs w:val="24"/>
+        </w:rPr>
+        <w:t xml:space="preserve">i permet </w:t>
+      </w:r>
+      <w:r>
+        <w:rPr>
+          <w:sz w:val="24"/>
+          <w:szCs w:val="24"/>
+        </w:rPr>
+        <w:t>canviar el</w:t>
+      </w:r>
+      <w:r>
+        <w:rPr>
+          <w:sz w:val="24"/>
+          <w:szCs w:val="24"/>
+        </w:rPr>
+        <w:t xml:space="preserve"> nom, nombre d’alumnes totals, nombre de grups de teoria, nombre de subgrups, quadrimestres disponibles i/o nivell dins del pla d’estudis</w:t>
+      </w:r>
+      <w:r>
+        <w:rPr>
+          <w:sz w:val="24"/>
+          <w:szCs w:val="24"/>
+        </w:rPr>
+        <w:t>; i les classes de teoria (</w:t>
+      </w:r>
+      <w:r>
+        <w:rPr>
+          <w:sz w:val="24"/>
+          <w:szCs w:val="24"/>
+        </w:rPr>
+        <w:t>hores setmanals i si escau projector</w:t>
+      </w:r>
+      <w:r>
+        <w:rPr>
+          <w:sz w:val="24"/>
+          <w:szCs w:val="24"/>
+        </w:rPr>
+        <w:t>) i de laboratori</w:t>
+      </w:r>
+      <w:r>
+        <w:rPr>
+          <w:sz w:val="24"/>
+          <w:szCs w:val="24"/>
+        </w:rPr>
+        <w:t xml:space="preserve"> (hores setmanals, número de laboratoris</w:t>
+      </w:r>
+      <w:bookmarkStart w:id="0" w:name="_GoBack"/>
+      <w:bookmarkEnd w:id="0"/>
+      <w:r>
+        <w:rPr>
+          <w:sz w:val="24"/>
+          <w:szCs w:val="24"/>
+        </w:rPr>
+        <w:t xml:space="preserve"> i necessitats de l’aula)</w:t>
+      </w:r>
+      <w:r>
+        <w:rPr>
+          <w:sz w:val="24"/>
+          <w:szCs w:val="24"/>
+        </w:rPr>
+        <w:t>.</w:t>
+      </w:r>
+      <w:r>
+        <w:rPr>
+          <w:sz w:val="24"/>
+          <w:szCs w:val="24"/>
+        </w:rPr>
+        <w:t xml:space="preserve"> El sistema valida els nous valors i coherència de les dades, i els modifica.</w:t>
+      </w:r>
+    </w:p>
+    <w:p>
+      <w:pPr>
+        <w:pStyle w:val="Prrafodelista"/>
+        <w:numPr>
+          <w:ilvl w:val="1"/>
+          <w:numId w:val="8"/>
+        </w:numPr>
+        <w:jc w:val="both"/>
+        <w:rPr>
+          <w:sz w:val="24"/>
+          <w:szCs w:val="24"/>
+        </w:rPr>
+      </w:pPr>
+      <w:r>
+        <w:rPr>
+          <w:sz w:val="24"/>
+          <w:szCs w:val="24"/>
+        </w:rPr>
+        <w:t>Error</w:t>
+      </w:r>
+      <w:r>
+        <w:rPr>
+          <w:sz w:val="24"/>
+          <w:szCs w:val="24"/>
+        </w:rPr>
+        <w:t xml:space="preserve">: </w:t>
+      </w:r>
+      <w:r>
+        <w:rPr>
+          <w:sz w:val="24"/>
+          <w:szCs w:val="24"/>
+        </w:rPr>
+        <w:t>el nom de l’assignatura coincideix amb el d’una assignatura ja existent: canviar-lo o abandonar</w:t>
+      </w:r>
+      <w:r>
+        <w:rPr>
+          <w:sz w:val="24"/>
+          <w:szCs w:val="24"/>
+        </w:rPr>
+        <w:t>.</w:t>
+      </w:r>
+    </w:p>
     <w:p>
       <w:pPr>
         <w:pStyle w:val="Prrafodelista"/>
@@ -1028,8 +1526,35 @@
           <w:sz w:val="24"/>
           <w:szCs w:val="24"/>
         </w:rPr>
-        <w:lastRenderedPageBreak/>
-        <w:t xml:space="preserve">Crear assignatura: </w:t>
+        <w:t>Consultar assignatur</w:t>
+      </w:r>
+      <w:r>
+        <w:rPr>
+          <w:sz w:val="24"/>
+          <w:szCs w:val="24"/>
+        </w:rPr>
+        <w:t>a</w:t>
+      </w:r>
+      <w:r>
+        <w:rPr>
+          <w:sz w:val="24"/>
+          <w:szCs w:val="24"/>
+        </w:rPr>
+        <w:t xml:space="preserve">: </w:t>
+      </w:r>
+      <w:r>
+        <w:rPr>
+          <w:sz w:val="24"/>
+          <w:szCs w:val="24"/>
+        </w:rPr>
+        <w:t xml:space="preserve">l’usuari visualitza </w:t>
+      </w:r>
+      <w:r>
+        <w:rPr>
+          <w:sz w:val="24"/>
+          <w:szCs w:val="24"/>
+        </w:rPr>
+        <w:t>els valors de les dades de l’assignatura.</w:t>
       </w:r>
     </w:p>
     <w:p>
@@ -1050,7 +1575,151 @@
           <w:sz w:val="24"/>
           <w:szCs w:val="24"/>
         </w:rPr>
-        <w:t xml:space="preserve">Carregar assignatura: </w:t>
+        <w:t>Eliminar assignatures</w:t>
+      </w:r>
+      <w:r>
+        <w:rPr>
+          <w:sz w:val="24"/>
+          <w:szCs w:val="24"/>
+        </w:rPr>
+        <w:t xml:space="preserve">: </w:t>
+      </w:r>
+      <w:r>
+        <w:rPr>
+          <w:sz w:val="24"/>
+          <w:szCs w:val="24"/>
+        </w:rPr>
+        <w:t>l’usuari veu el botó d’eliminar, abans d</w:t>
+      </w:r>
+      <w:r>
+        <w:rPr>
+          <w:sz w:val="24"/>
+          <w:szCs w:val="24"/>
+        </w:rPr>
+        <w:t xml:space="preserve">’eliminar totalment l’assignatura </w:t>
+      </w:r>
+      <w:r>
+        <w:rPr>
+          <w:sz w:val="24"/>
+          <w:szCs w:val="24"/>
+        </w:rPr>
+        <w:t>ha d’indicar que està segur de voler eliminar-l</w:t>
+      </w:r>
+      <w:r>
+        <w:rPr>
+          <w:sz w:val="24"/>
+          <w:szCs w:val="24"/>
+        </w:rPr>
+        <w:t>a avisant que é</w:t>
+      </w:r>
+      <w:r>
+        <w:rPr>
+          <w:sz w:val="24"/>
+          <w:szCs w:val="24"/>
+        </w:rPr>
+        <w:t xml:space="preserve">s un canvi irreversible. </w:t>
+      </w:r>
+      <w:r>
+        <w:rPr>
+          <w:sz w:val="24"/>
+          <w:szCs w:val="24"/>
+        </w:rPr>
+        <w:t>El sistema elimina l’assignatura</w:t>
+      </w:r>
+      <w:r>
+        <w:rPr>
+          <w:sz w:val="24"/>
+          <w:szCs w:val="24"/>
+        </w:rPr>
+        <w:t>.</w:t>
+      </w:r>
+    </w:p>
+    <w:p>
+      <w:pPr>
+        <w:pStyle w:val="Ttulo3"/>
+      </w:pPr>
+      <w:r>
+        <w:lastRenderedPageBreak/>
+        <w:t>1.2.4 Gestió pla d’estudis</w:t>
+      </w:r>
+    </w:p>
+    <w:p>
+      <w:pPr>
+        <w:rPr>
+          <w:sz w:val="24"/>
+          <w:szCs w:val="24"/>
+        </w:rPr>
+      </w:pPr>
+      <w:r>
+        <w:t>Comportament:</w:t>
+      </w:r>
+      <w:r>
+        <w:t xml:space="preserve"> </w:t>
+      </w:r>
+      <w:r>
+        <w:rPr>
+          <w:sz w:val="24"/>
+          <w:szCs w:val="24"/>
+        </w:rPr>
+        <w:t>permet a l’usuari visualitzar els plans d’estudi creats fins al moment, seleccionar un i modificar-lo</w:t>
+      </w:r>
+      <w:r>
+        <w:rPr>
+          <w:sz w:val="24"/>
+          <w:szCs w:val="24"/>
+        </w:rPr>
+        <w:t xml:space="preserve">, consultar-lo, eliminar-lo, assignar-hi assignatures o assignar </w:t>
+      </w:r>
+      <w:proofErr w:type="spellStart"/>
+      <w:r>
+        <w:rPr>
+          <w:sz w:val="24"/>
+          <w:szCs w:val="24"/>
+        </w:rPr>
+        <w:t>precorrequisits</w:t>
+      </w:r>
+      <w:proofErr w:type="spellEnd"/>
+      <w:r>
+        <w:rPr>
+          <w:sz w:val="24"/>
+          <w:szCs w:val="24"/>
+        </w:rPr>
+        <w:t xml:space="preserve"> entre les assignatures del pla d’estudis. T</w:t>
+      </w:r>
+      <w:r>
+        <w:rPr>
+          <w:sz w:val="24"/>
+          <w:szCs w:val="24"/>
+        </w:rPr>
+        <w:t>ambé permet crear o carregar un nou pla d’estudis</w:t>
+      </w:r>
+      <w:r>
+        <w:rPr>
+          <w:sz w:val="24"/>
+          <w:szCs w:val="24"/>
+        </w:rPr>
+        <w:t>. Si no hi ha cap generat</w:t>
+      </w:r>
+      <w:r>
+        <w:rPr>
+          <w:sz w:val="24"/>
+          <w:szCs w:val="24"/>
+        </w:rPr>
+        <w:t>, mostra directament l</w:t>
+      </w:r>
+      <w:r>
+        <w:rPr>
+          <w:sz w:val="24"/>
+          <w:szCs w:val="24"/>
+        </w:rPr>
+        <w:t>’opció de crear un nou pla d’estudis o carregar un arxiu</w:t>
+      </w:r>
+      <w:r>
+        <w:rPr>
+          <w:sz w:val="24"/>
+          <w:szCs w:val="24"/>
+        </w:rPr>
+        <w:t>.</w:t>
       </w:r>
     </w:p>
     <w:p>
@@ -1058,7 +1727,7 @@
         <w:pStyle w:val="Prrafodelista"/>
         <w:numPr>
           <w:ilvl w:val="0"/>
-          <w:numId w:val="13"/>
+          <w:numId w:val="8"/>
         </w:numPr>
         <w:jc w:val="both"/>
         <w:rPr>
@@ -1071,14 +1740,147 @@
           <w:sz w:val="24"/>
           <w:szCs w:val="24"/>
         </w:rPr>
-        <w:t>Modificar assignatur</w:t>
-      </w:r>
-      <w:r>
-        <w:rPr>
-          <w:sz w:val="24"/>
-          <w:szCs w:val="24"/>
-        </w:rPr>
-        <w:t xml:space="preserve">a: </w:t>
+        <w:t xml:space="preserve">Crear </w:t>
+      </w:r>
+      <w:r>
+        <w:rPr>
+          <w:sz w:val="24"/>
+          <w:szCs w:val="24"/>
+        </w:rPr>
+        <w:t>pla d’estudis:</w:t>
+      </w:r>
+      <w:r>
+        <w:rPr>
+          <w:sz w:val="24"/>
+          <w:szCs w:val="24"/>
+        </w:rPr>
+        <w:t xml:space="preserve"> </w:t>
+      </w:r>
+      <w:r>
+        <w:rPr>
+          <w:sz w:val="24"/>
+          <w:szCs w:val="24"/>
+        </w:rPr>
+        <w:t xml:space="preserve">l’usuari haurà d’introduir el paràmetre necessaris per crear un </w:t>
+      </w:r>
+      <w:r>
+        <w:rPr>
+          <w:sz w:val="24"/>
+          <w:szCs w:val="24"/>
+        </w:rPr>
+        <w:t>pla d’estudis</w:t>
+      </w:r>
+      <w:r>
+        <w:rPr>
+          <w:sz w:val="24"/>
+          <w:szCs w:val="24"/>
+        </w:rPr>
+        <w:t xml:space="preserve">: </w:t>
+      </w:r>
+      <w:r>
+        <w:rPr>
+          <w:sz w:val="24"/>
+          <w:szCs w:val="24"/>
+        </w:rPr>
+        <w:t>el nom</w:t>
+      </w:r>
+      <w:r>
+        <w:rPr>
+          <w:sz w:val="24"/>
+          <w:szCs w:val="24"/>
+        </w:rPr>
+        <w:t>. El sistema valida</w:t>
+      </w:r>
+      <w:r>
+        <w:rPr>
+          <w:sz w:val="24"/>
+          <w:szCs w:val="24"/>
+        </w:rPr>
+        <w:t xml:space="preserve"> el</w:t>
+      </w:r>
+      <w:r>
+        <w:rPr>
+          <w:sz w:val="24"/>
+          <w:szCs w:val="24"/>
+        </w:rPr>
+        <w:t xml:space="preserve"> valor</w:t>
+      </w:r>
+      <w:r>
+        <w:rPr>
+          <w:sz w:val="24"/>
+          <w:szCs w:val="24"/>
+        </w:rPr>
+        <w:t xml:space="preserve"> i coherència de dades, i el</w:t>
+      </w:r>
+      <w:r>
+        <w:rPr>
+          <w:sz w:val="24"/>
+          <w:szCs w:val="24"/>
+        </w:rPr>
+        <w:t xml:space="preserve"> registra.</w:t>
+      </w:r>
+    </w:p>
+    <w:p>
+      <w:pPr>
+        <w:pStyle w:val="Prrafodelista"/>
+        <w:numPr>
+          <w:ilvl w:val="1"/>
+          <w:numId w:val="8"/>
+        </w:numPr>
+        <w:jc w:val="both"/>
+        <w:rPr>
+          <w:sz w:val="24"/>
+          <w:szCs w:val="24"/>
+        </w:rPr>
+      </w:pPr>
+      <w:r>
+        <w:rPr>
+          <w:sz w:val="24"/>
+          <w:szCs w:val="24"/>
+        </w:rPr>
+        <w:t xml:space="preserve">Error: Ja existeix un </w:t>
+      </w:r>
+      <w:r>
+        <w:rPr>
+          <w:sz w:val="24"/>
+          <w:szCs w:val="24"/>
+        </w:rPr>
+        <w:t>pla d’estudis</w:t>
+      </w:r>
+      <w:r>
+        <w:rPr>
+          <w:sz w:val="24"/>
+          <w:szCs w:val="24"/>
+        </w:rPr>
+        <w:t xml:space="preserve"> amb </w:t>
+      </w:r>
+      <w:r>
+        <w:rPr>
+          <w:sz w:val="24"/>
+          <w:szCs w:val="24"/>
+        </w:rPr>
+        <w:t>aquest nom</w:t>
+      </w:r>
+      <w:r>
+        <w:rPr>
+          <w:sz w:val="24"/>
+          <w:szCs w:val="24"/>
+        </w:rPr>
+        <w:t>: canviar-l</w:t>
+      </w:r>
+      <w:r>
+        <w:rPr>
+          <w:sz w:val="24"/>
+          <w:szCs w:val="24"/>
+        </w:rPr>
+        <w:t>o</w:t>
+      </w:r>
+      <w:r>
+        <w:rPr>
+          <w:sz w:val="24"/>
+          <w:szCs w:val="24"/>
+        </w:rPr>
+        <w:t xml:space="preserve"> o abandonar.</w:t>
       </w:r>
     </w:p>
     <w:p>
@@ -1086,7 +1888,7 @@
         <w:pStyle w:val="Prrafodelista"/>
         <w:numPr>
           <w:ilvl w:val="0"/>
-          <w:numId w:val="13"/>
+          <w:numId w:val="8"/>
         </w:numPr>
         <w:jc w:val="both"/>
         <w:rPr>
@@ -1099,14 +1901,226 @@
           <w:sz w:val="24"/>
           <w:szCs w:val="24"/>
         </w:rPr>
-        <w:t>Consultar assignatures</w:t>
-      </w:r>
-      <w:r>
-        <w:rPr>
-          <w:sz w:val="24"/>
-          <w:szCs w:val="24"/>
-        </w:rPr>
-        <w:t xml:space="preserve">: </w:t>
+        <w:t xml:space="preserve">Carregar </w:t>
+      </w:r>
+      <w:r>
+        <w:rPr>
+          <w:sz w:val="24"/>
+          <w:szCs w:val="24"/>
+        </w:rPr>
+        <w:t>pla</w:t>
+      </w:r>
+      <w:r>
+        <w:rPr>
+          <w:sz w:val="24"/>
+          <w:szCs w:val="24"/>
+        </w:rPr>
+        <w:t>ns</w:t>
+      </w:r>
+      <w:r>
+        <w:rPr>
+          <w:sz w:val="24"/>
+          <w:szCs w:val="24"/>
+        </w:rPr>
+        <w:t xml:space="preserve"> d’estudis:</w:t>
+      </w:r>
+      <w:r>
+        <w:rPr>
+          <w:sz w:val="24"/>
+          <w:szCs w:val="24"/>
+        </w:rPr>
+        <w:t xml:space="preserve"> </w:t>
+      </w:r>
+      <w:r>
+        <w:rPr>
+          <w:sz w:val="24"/>
+          <w:szCs w:val="24"/>
+        </w:rPr>
+        <w:t xml:space="preserve">l’usuari haurà de seleccionar l’arxiu que desitja utilitzar, on haurà de contenir </w:t>
+      </w:r>
+      <w:r>
+        <w:rPr>
+          <w:sz w:val="24"/>
+          <w:szCs w:val="24"/>
+        </w:rPr>
+        <w:t>el nom</w:t>
+      </w:r>
+      <w:r>
+        <w:rPr>
+          <w:sz w:val="24"/>
+          <w:szCs w:val="24"/>
+        </w:rPr>
+        <w:t xml:space="preserve"> en el format requerit</w:t>
+      </w:r>
+      <w:r>
+        <w:rPr>
+          <w:sz w:val="24"/>
+          <w:szCs w:val="24"/>
+        </w:rPr>
+        <w:t>, pot tenir més d’un període</w:t>
+      </w:r>
+      <w:r>
+        <w:rPr>
+          <w:sz w:val="24"/>
+          <w:szCs w:val="24"/>
+        </w:rPr>
+        <w:t xml:space="preserve">. </w:t>
+      </w:r>
+      <w:r>
+        <w:rPr>
+          <w:sz w:val="24"/>
+          <w:szCs w:val="24"/>
+        </w:rPr>
+        <w:t xml:space="preserve">A més, també pot tenir les assignatures que conté i la relació de </w:t>
+      </w:r>
+      <w:proofErr w:type="spellStart"/>
+      <w:r>
+        <w:rPr>
+          <w:sz w:val="24"/>
+          <w:szCs w:val="24"/>
+        </w:rPr>
+        <w:t>preocrrequisits</w:t>
+      </w:r>
+      <w:proofErr w:type="spellEnd"/>
+      <w:r>
+        <w:rPr>
+          <w:sz w:val="24"/>
+          <w:szCs w:val="24"/>
+        </w:rPr>
+        <w:t xml:space="preserve"> entre elles. Pot contenir més d’un pla d’estudis. </w:t>
+      </w:r>
+      <w:r>
+        <w:rPr>
+          <w:sz w:val="24"/>
+          <w:szCs w:val="24"/>
+        </w:rPr>
+        <w:t xml:space="preserve">El sistema llegeix l’arxiu, valida els valors i coherència de dades, i </w:t>
+      </w:r>
+      <w:r>
+        <w:rPr>
+          <w:sz w:val="24"/>
+          <w:szCs w:val="24"/>
+        </w:rPr>
+        <w:t xml:space="preserve">els </w:t>
+      </w:r>
+      <w:r>
+        <w:rPr>
+          <w:sz w:val="24"/>
+          <w:szCs w:val="24"/>
+        </w:rPr>
+        <w:t>registra</w:t>
+      </w:r>
+      <w:r>
+        <w:rPr>
+          <w:sz w:val="24"/>
+          <w:szCs w:val="24"/>
+        </w:rPr>
+        <w:t xml:space="preserve">, creant tants </w:t>
+      </w:r>
+      <w:r>
+        <w:rPr>
+          <w:sz w:val="24"/>
+          <w:szCs w:val="24"/>
+        </w:rPr>
+        <w:t>plans d’estudis</w:t>
+      </w:r>
+      <w:r>
+        <w:rPr>
+          <w:sz w:val="24"/>
+          <w:szCs w:val="24"/>
+        </w:rPr>
+        <w:t xml:space="preserve"> com contingui l’arxiu</w:t>
+      </w:r>
+      <w:r>
+        <w:rPr>
+          <w:sz w:val="24"/>
+          <w:szCs w:val="24"/>
+        </w:rPr>
+        <w:t xml:space="preserve"> i fent les assignacions necessàries</w:t>
+      </w:r>
+      <w:r>
+        <w:rPr>
+          <w:sz w:val="24"/>
+          <w:szCs w:val="24"/>
+        </w:rPr>
+        <w:t xml:space="preserve"> si en conté</w:t>
+      </w:r>
+      <w:r>
+        <w:rPr>
+          <w:sz w:val="24"/>
+          <w:szCs w:val="24"/>
+        </w:rPr>
+        <w:t>.</w:t>
+      </w:r>
+    </w:p>
+    <w:p>
+      <w:pPr>
+        <w:pStyle w:val="Prrafodelista"/>
+        <w:numPr>
+          <w:ilvl w:val="1"/>
+          <w:numId w:val="8"/>
+        </w:numPr>
+        <w:jc w:val="both"/>
+        <w:rPr>
+          <w:sz w:val="24"/>
+          <w:szCs w:val="24"/>
+        </w:rPr>
+      </w:pPr>
+      <w:r>
+        <w:rPr>
+          <w:sz w:val="24"/>
+          <w:szCs w:val="24"/>
+        </w:rPr>
+        <w:t>Error: Ja existeix un pla d’estudis</w:t>
+      </w:r>
+      <w:r>
+        <w:rPr>
+          <w:sz w:val="24"/>
+          <w:szCs w:val="24"/>
+        </w:rPr>
+        <w:t xml:space="preserve"> amb </w:t>
+      </w:r>
+      <w:r>
+        <w:rPr>
+          <w:sz w:val="24"/>
+          <w:szCs w:val="24"/>
+        </w:rPr>
+        <w:t>un dels noms especificats: canviar-lo</w:t>
+      </w:r>
+      <w:r>
+        <w:rPr>
+          <w:sz w:val="24"/>
+          <w:szCs w:val="24"/>
+        </w:rPr>
+        <w:t xml:space="preserve"> o abandonar.</w:t>
+      </w:r>
+    </w:p>
+    <w:p>
+      <w:pPr>
+        <w:pStyle w:val="Prrafodelista"/>
+        <w:numPr>
+          <w:ilvl w:val="1"/>
+          <w:numId w:val="8"/>
+        </w:numPr>
+        <w:jc w:val="both"/>
+        <w:rPr>
+          <w:sz w:val="24"/>
+          <w:szCs w:val="24"/>
+        </w:rPr>
+      </w:pPr>
+      <w:r>
+        <w:rPr>
+          <w:sz w:val="24"/>
+          <w:szCs w:val="24"/>
+        </w:rPr>
+        <w:t>Error: ja s’ha assignat prèviament a un pla d’estudis una de les assignatures que figuren a l’arxiu</w:t>
+      </w:r>
+      <w:r>
+        <w:rPr>
+          <w:sz w:val="24"/>
+          <w:szCs w:val="24"/>
+        </w:rPr>
+        <w:t>: canviar-la a l’arxiu, eliminar l’assignació del pla d’estudis on està assignada o abandonar.</w:t>
       </w:r>
     </w:p>
     <w:p>
@@ -1114,7 +2128,7 @@
         <w:pStyle w:val="Prrafodelista"/>
         <w:numPr>
           <w:ilvl w:val="0"/>
-          <w:numId w:val="13"/>
+          <w:numId w:val="8"/>
         </w:numPr>
         <w:jc w:val="both"/>
         <w:rPr>
@@ -1127,22 +2141,57 @@
           <w:sz w:val="24"/>
           <w:szCs w:val="24"/>
         </w:rPr>
-        <w:t>Eliminar assignatures</w:t>
-      </w:r>
-      <w:r>
-        <w:rPr>
-          <w:sz w:val="24"/>
-          <w:szCs w:val="24"/>
-        </w:rPr>
-        <w:t xml:space="preserve">: </w:t>
+        <w:t xml:space="preserve">Modificar </w:t>
+      </w:r>
+      <w:r>
+        <w:rPr>
+          <w:sz w:val="24"/>
+          <w:szCs w:val="24"/>
+        </w:rPr>
+        <w:t>pla d’estudis:</w:t>
+      </w:r>
+      <w:r>
+        <w:rPr>
+          <w:sz w:val="24"/>
+          <w:szCs w:val="24"/>
+        </w:rPr>
+        <w:t xml:space="preserve"> </w:t>
+      </w:r>
+      <w:r>
+        <w:rPr>
+          <w:sz w:val="24"/>
+          <w:szCs w:val="24"/>
+        </w:rPr>
+        <w:t xml:space="preserve">l’usuari veu els valors que conté actualment el període i permet introduir </w:t>
+      </w:r>
+      <w:r>
+        <w:rPr>
+          <w:sz w:val="24"/>
+          <w:szCs w:val="24"/>
+        </w:rPr>
+        <w:t>un nou nom, eliminar assignacions d’assignatures (si en contenia)</w:t>
+      </w:r>
+      <w:r>
+        <w:rPr>
+          <w:sz w:val="24"/>
+          <w:szCs w:val="24"/>
+        </w:rPr>
+        <w:t>.</w:t>
+      </w:r>
+      <w:r>
+        <w:rPr>
+          <w:sz w:val="24"/>
+          <w:szCs w:val="24"/>
+        </w:rPr>
+        <w:t xml:space="preserve"> El sistema valida els nous valors i coherència de les dades, i els modifica.</w:t>
       </w:r>
     </w:p>
     <w:p>
       <w:pPr>
         <w:pStyle w:val="Prrafodelista"/>
         <w:numPr>
-          <w:ilvl w:val="0"/>
-          <w:numId w:val="13"/>
+          <w:ilvl w:val="1"/>
+          <w:numId w:val="8"/>
         </w:numPr>
         <w:jc w:val="both"/>
         <w:rPr>
@@ -1155,36 +2204,63 @@
           <w:sz w:val="24"/>
           <w:szCs w:val="24"/>
         </w:rPr>
-        <w:t xml:space="preserve">Assignar </w:t>
-      </w:r>
-      <w:proofErr w:type="spellStart"/>
-      <w:r>
-        <w:rPr>
-          <w:sz w:val="24"/>
-          <w:szCs w:val="24"/>
-        </w:rPr>
-        <w:t>precorrequisits</w:t>
-      </w:r>
-      <w:proofErr w:type="spellEnd"/>
-      <w:r>
-        <w:rPr>
-          <w:sz w:val="24"/>
-          <w:szCs w:val="24"/>
-        </w:rPr>
-        <w:t>:</w:t>
-      </w:r>
-    </w:p>
-    <w:p>
-      <w:pPr>
-        <w:pStyle w:val="Ttulo3"/>
-      </w:pPr>
-      <w:r>
-        <w:t>1.2.4 Gestió pla d’estudis</w:t>
-      </w:r>
-    </w:p>
-    <w:p>
-      <w:r>
-        <w:t>Comportament:</w:t>
+        <w:t>Error: la nova data d’inici és posterior a la data final exi</w:t>
+      </w:r>
+      <w:r>
+        <w:rPr>
+          <w:sz w:val="24"/>
+          <w:szCs w:val="24"/>
+        </w:rPr>
+        <w:t>s</w:t>
+      </w:r>
+      <w:r>
+        <w:rPr>
+          <w:sz w:val="24"/>
+          <w:szCs w:val="24"/>
+        </w:rPr>
+        <w:t>tent: canviar la data d’inici, modificar la data final o abandonar.</w:t>
+      </w:r>
+    </w:p>
+    <w:p>
+      <w:pPr>
+        <w:pStyle w:val="Prrafodelista"/>
+        <w:numPr>
+          <w:ilvl w:val="1"/>
+          <w:numId w:val="8"/>
+        </w:numPr>
+        <w:jc w:val="both"/>
+        <w:rPr>
+          <w:sz w:val="24"/>
+          <w:szCs w:val="24"/>
+        </w:rPr>
+      </w:pPr>
+      <w:r>
+        <w:rPr>
+          <w:sz w:val="24"/>
+          <w:szCs w:val="24"/>
+        </w:rPr>
+        <w:t>Error: la nova data final és anterior a la data d’inici existent: canviar la data final, modificar la data d’inici o abandonar.</w:t>
+      </w:r>
+    </w:p>
+    <w:p>
+      <w:pPr>
+        <w:pStyle w:val="Prrafodelista"/>
+        <w:numPr>
+          <w:ilvl w:val="1"/>
+          <w:numId w:val="8"/>
+        </w:numPr>
+        <w:jc w:val="both"/>
+        <w:rPr>
+          <w:sz w:val="24"/>
+          <w:szCs w:val="24"/>
+        </w:rPr>
+      </w:pPr>
+      <w:r>
+        <w:rPr>
+          <w:sz w:val="24"/>
+          <w:szCs w:val="24"/>
+        </w:rPr>
+        <w:t>Error: les noves dates d’inici i data fi coincideixen amb un període ja existent: canviar-les o abandonar.</w:t>
       </w:r>
     </w:p>
     <w:p>
@@ -1205,7 +2281,21 @@
           <w:sz w:val="24"/>
           <w:szCs w:val="24"/>
         </w:rPr>
-        <w:t>Crear període</w:t>
+        <w:t>Consultar</w:t>
+      </w:r>
+      <w:r>
+        <w:rPr>
+          <w:sz w:val="24"/>
+          <w:szCs w:val="24"/>
+        </w:rPr>
+        <w:t xml:space="preserve"> </w:t>
+      </w:r>
+      <w:r>
+        <w:rPr>
+          <w:sz w:val="24"/>
+          <w:szCs w:val="24"/>
+        </w:rPr>
+        <w:t>pla d’estudis:</w:t>
       </w:r>
     </w:p>
     <w:p>
@@ -1226,7 +2316,14 @@
           <w:sz w:val="24"/>
           <w:szCs w:val="24"/>
         </w:rPr>
-        <w:t xml:space="preserve">Carregar </w:t>
+        <w:t xml:space="preserve">Eliminar </w:t>
+      </w:r>
+      <w:r>
+        <w:rPr>
+          <w:sz w:val="24"/>
+          <w:szCs w:val="24"/>
+        </w:rPr>
+        <w:t>pla d’estudis:</w:t>
       </w:r>
     </w:p>
     <w:p>
@@ -1247,7 +2344,14 @@
           <w:sz w:val="24"/>
           <w:szCs w:val="24"/>
         </w:rPr>
-        <w:t xml:space="preserve">Modificar </w:t>
+        <w:t>Assignar assignatures</w:t>
+      </w:r>
+      <w:r>
+        <w:rPr>
+          <w:sz w:val="24"/>
+          <w:szCs w:val="24"/>
+        </w:rPr>
+        <w:t>:</w:t>
       </w:r>
     </w:p>
     <w:p>
@@ -1268,50 +2372,33 @@
           <w:sz w:val="24"/>
           <w:szCs w:val="24"/>
         </w:rPr>
-        <w:t>Consultar</w:t>
-      </w:r>
-    </w:p>
-    <w:p>
-      <w:pPr>
-        <w:pStyle w:val="Prrafodelista"/>
-        <w:numPr>
-          <w:ilvl w:val="0"/>
-          <w:numId w:val="14"/>
-        </w:numPr>
-        <w:jc w:val="both"/>
-        <w:rPr>
-          <w:sz w:val="24"/>
-          <w:szCs w:val="24"/>
-        </w:rPr>
-      </w:pPr>
-      <w:r>
-        <w:rPr>
-          <w:sz w:val="24"/>
-          <w:szCs w:val="24"/>
-        </w:rPr>
-        <w:t xml:space="preserve">Eliminar </w:t>
-      </w:r>
-    </w:p>
-    <w:p>
-      <w:pPr>
-        <w:pStyle w:val="Prrafodelista"/>
-        <w:numPr>
-          <w:ilvl w:val="0"/>
-          <w:numId w:val="14"/>
-        </w:numPr>
-        <w:jc w:val="both"/>
-        <w:rPr>
-          <w:sz w:val="24"/>
-          <w:szCs w:val="24"/>
-        </w:rPr>
-      </w:pPr>
-      <w:r>
-        <w:rPr>
-          <w:sz w:val="24"/>
-          <w:szCs w:val="24"/>
-        </w:rPr>
-        <w:t>Assignar assignatures</w:t>
-      </w:r>
+        <w:t xml:space="preserve">Assignar </w:t>
+      </w:r>
+      <w:proofErr w:type="spellStart"/>
+      <w:r>
+        <w:rPr>
+          <w:sz w:val="24"/>
+          <w:szCs w:val="24"/>
+        </w:rPr>
+        <w:t>precorrequisits</w:t>
+      </w:r>
+      <w:proofErr w:type="spellEnd"/>
+      <w:r>
+        <w:rPr>
+          <w:sz w:val="24"/>
+          <w:szCs w:val="24"/>
+        </w:rPr>
+        <w:t>:</w:t>
+      </w:r>
+    </w:p>
+    <w:p>
+      <w:pPr>
+        <w:jc w:val="both"/>
+        <w:rPr>
+          <w:sz w:val="24"/>
+          <w:szCs w:val="24"/>
+        </w:rPr>
+      </w:pPr>
     </w:p>
     <w:p>
       <w:pPr>
@@ -1407,6 +2494,7 @@
           <w:sz w:val="24"/>
           <w:szCs w:val="24"/>
         </w:rPr>
+        <w:lastRenderedPageBreak/>
         <w:t>Modificar restriccions</w:t>
       </w:r>
     </w:p>

</xml_diff>